<commit_message>
"Entrega Final – laboratorio 6"
</commit_message>
<xml_diff>
--- a/Docs/Observaciones-Lab6.docx
+++ b/Docs/Observaciones-Lab6.docx
@@ -4,7 +4,7 @@
   <w:body>
     <w:p>
       <w:pPr>
-        <w:pStyle w:val="Title"/>
+        <w:pStyle w:val="Ttulo"/>
         <w:jc w:val="center"/>
         <w:rPr>
           <w:b/>
@@ -34,500 +34,579 @@
         <w:rPr>
           <w:lang w:val="es-419"/>
         </w:rPr>
-        <w:t xml:space="preserve">Estudiante </w:t>
-      </w:r>
-      <w:r>
-        <w:rPr>
-          <w:lang w:val="es-419"/>
-        </w:rPr>
-        <w:t>1 Cod XXXX</w:t>
-      </w:r>
-    </w:p>
-    <w:p>
-      <w:pPr>
-        <w:spacing w:after="0"/>
-        <w:ind w:left="360"/>
-        <w:jc w:val="right"/>
-        <w:rPr>
-          <w:lang w:val="es-419"/>
-        </w:rPr>
-      </w:pPr>
-      <w:r>
-        <w:rPr>
-          <w:lang w:val="es-419"/>
-        </w:rPr>
-        <w:t>Estudiante 2 Cod XXXX</w:t>
-      </w:r>
-    </w:p>
-    <w:p>
-      <w:pPr>
-        <w:spacing w:after="0"/>
-        <w:ind w:left="360"/>
-        <w:jc w:val="right"/>
-        <w:rPr>
-          <w:lang w:val="es-419"/>
-        </w:rPr>
-      </w:pPr>
-      <w:r>
-        <w:rPr>
-          <w:lang w:val="es-419"/>
-        </w:rPr>
-        <w:t xml:space="preserve">Estudiante </w:t>
-      </w:r>
-      <w:r>
-        <w:rPr>
-          <w:lang w:val="es-419"/>
-        </w:rPr>
-        <w:t>3</w:t>
-      </w:r>
-      <w:r>
-        <w:rPr>
-          <w:lang w:val="es-419"/>
-        </w:rPr>
-        <w:t xml:space="preserve"> Cod XXXX</w:t>
-      </w:r>
-    </w:p>
-    <w:p>
-      <w:pPr>
-        <w:pStyle w:val="ListParagraph"/>
-        <w:numPr>
-          <w:ilvl w:val="0"/>
-          <w:numId w:val="1"/>
-        </w:numPr>
-        <w:spacing w:after="0"/>
-        <w:jc w:val="both"/>
-        <w:rPr>
-          <w:lang w:val="es-419"/>
-        </w:rPr>
-      </w:pPr>
-      <w:r>
-        <w:rPr>
-          <w:lang w:val="es-419"/>
-        </w:rPr>
-        <w:t>¿Qué estructura de datos se usa para este índice?</w:t>
-      </w:r>
-    </w:p>
-    <w:p>
-      <w:pPr>
-        <w:pStyle w:val="ListParagraph"/>
-        <w:numPr>
-          <w:ilvl w:val="0"/>
-          <w:numId w:val="1"/>
-        </w:numPr>
-        <w:spacing w:after="0"/>
-        <w:jc w:val="both"/>
-        <w:rPr>
-          <w:lang w:val="es-419"/>
-        </w:rPr>
-      </w:pPr>
-      <w:r>
-        <w:rPr>
-          <w:lang w:val="es-419"/>
-        </w:rPr>
-        <w:t>¿Cuántos elementos se espera almacenar inicialmente?</w:t>
-      </w:r>
-    </w:p>
-    <w:p>
-      <w:pPr>
-        <w:pStyle w:val="ListParagraph"/>
-        <w:numPr>
-          <w:ilvl w:val="0"/>
-          <w:numId w:val="1"/>
-        </w:numPr>
-        <w:spacing w:after="0"/>
-        <w:jc w:val="both"/>
-        <w:rPr>
-          <w:lang w:val="es-419"/>
-        </w:rPr>
-      </w:pPr>
-      <w:r>
-        <w:rPr>
-          <w:lang w:val="es-419"/>
-        </w:rPr>
-        <w:t xml:space="preserve">¿Cuál es el tamaño de las tablas de hash para </w:t>
-      </w:r>
-      <w:r>
-        <w:rPr>
-          <w:b/>
-          <w:bCs/>
-          <w:i/>
-          <w:iCs/>
-          <w:lang w:val="es-419"/>
-        </w:rPr>
-        <w:t>‘years’</w:t>
-      </w:r>
-      <w:r>
-        <w:rPr>
-          <w:lang w:val="es-419"/>
-        </w:rPr>
-        <w:t xml:space="preserve"> y </w:t>
-      </w:r>
-      <w:r>
-        <w:rPr>
-          <w:b/>
-          <w:bCs/>
-          <w:i/>
-          <w:iCs/>
-          <w:lang w:val="es-419"/>
-        </w:rPr>
-        <w:t>‘authors’</w:t>
-      </w:r>
-      <w:r>
-        <w:rPr>
-          <w:lang w:val="es-419"/>
-        </w:rPr>
-        <w:t>?</w:t>
-      </w:r>
-    </w:p>
-    <w:p>
-      <w:pPr>
-        <w:pStyle w:val="ListParagraph"/>
-        <w:numPr>
-          <w:ilvl w:val="0"/>
-          <w:numId w:val="1"/>
-        </w:numPr>
-        <w:spacing w:after="0"/>
-        <w:jc w:val="both"/>
-        <w:rPr>
-          <w:lang w:val="es-419"/>
-        </w:rPr>
-      </w:pPr>
-      <w:r>
-        <w:rPr>
-          <w:lang w:val="es-419"/>
-        </w:rPr>
-        <w:t>¿Cuál es el factor de carga máximo?</w:t>
-      </w:r>
-    </w:p>
-    <w:p>
-      <w:pPr>
-        <w:pStyle w:val="ListParagraph"/>
-        <w:numPr>
-          <w:ilvl w:val="0"/>
-          <w:numId w:val="1"/>
-        </w:numPr>
-        <w:spacing w:after="0"/>
-        <w:jc w:val="both"/>
-        <w:rPr>
-          <w:lang w:val="es-419"/>
-        </w:rPr>
-      </w:pPr>
-      <w:r>
-        <w:rPr>
-          <w:lang w:val="es-419"/>
-        </w:rPr>
-        <w:t>¿Qué hace la instrucción “</w:t>
-      </w:r>
-      <w:r>
-        <w:rPr>
-          <w:b/>
-          <w:bCs/>
-          <w:lang w:val="es-419"/>
-        </w:rPr>
-        <w:t>mp.put(...)”</w:t>
-      </w:r>
-      <w:r>
-        <w:rPr>
-          <w:lang w:val="es-419"/>
-        </w:rPr>
-        <w:t>?</w:t>
-      </w:r>
-    </w:p>
-    <w:p>
-      <w:pPr>
-        <w:pStyle w:val="ListParagraph"/>
-        <w:numPr>
-          <w:ilvl w:val="0"/>
-          <w:numId w:val="1"/>
-        </w:numPr>
-        <w:spacing w:after="0"/>
-        <w:jc w:val="both"/>
-        <w:rPr>
-          <w:lang w:val="es-419"/>
-        </w:rPr>
-      </w:pPr>
-      <w:r>
-        <w:rPr>
-          <w:lang w:val="es-419"/>
-        </w:rPr>
-        <w:t>¿</w:t>
-      </w:r>
-      <w:r>
-        <w:rPr>
-          <w:lang w:val="es-ES"/>
-        </w:rPr>
-        <w:t xml:space="preserve">Qué papel cumple </w:t>
-      </w:r>
-      <w:r>
-        <w:rPr>
-          <w:b/>
-          <w:bCs/>
-          <w:lang w:val="es-ES"/>
-        </w:rPr>
-        <w:t>“book[‘goodreads_book_id’]”</w:t>
-      </w:r>
-      <w:r>
-        <w:rPr>
-          <w:lang w:val="es-ES"/>
-        </w:rPr>
-        <w:t xml:space="preserve"> en esa instrucción?</w:t>
-      </w:r>
-    </w:p>
-    <w:p>
-      <w:pPr>
-        <w:pStyle w:val="ListParagraph"/>
-        <w:numPr>
-          <w:ilvl w:val="0"/>
-          <w:numId w:val="1"/>
-        </w:numPr>
-        <w:spacing w:after="0"/>
-        <w:jc w:val="both"/>
-        <w:rPr>
-          <w:lang w:val="es-419"/>
-        </w:rPr>
-      </w:pPr>
-      <w:r>
-        <w:rPr>
-          <w:lang w:val="es-ES"/>
-        </w:rPr>
-        <w:t xml:space="preserve">¿Qué </w:t>
-      </w:r>
-      <w:r>
-        <w:rPr>
-          <w:lang w:val="es-ES"/>
-        </w:rPr>
-        <w:t xml:space="preserve">papel cumple </w:t>
-      </w:r>
-      <w:r>
-        <w:rPr>
-          <w:lang w:val="es-ES"/>
-        </w:rPr>
-        <w:t xml:space="preserve">el tercer parámetro </w:t>
-      </w:r>
-      <w:r>
-        <w:rPr>
-          <w:b/>
-          <w:bCs/>
-          <w:lang w:val="es-ES"/>
-        </w:rPr>
-        <w:t>“</w:t>
-      </w:r>
-      <w:r>
-        <w:rPr>
-          <w:b/>
-          <w:bCs/>
-          <w:i/>
-          <w:iCs/>
-          <w:lang w:val="es-ES"/>
-        </w:rPr>
-        <w:t>book”</w:t>
-      </w:r>
-      <w:r>
-        <w:rPr>
-          <w:b/>
-          <w:lang w:val="es-ES"/>
-        </w:rPr>
-        <w:t xml:space="preserve"> </w:t>
-      </w:r>
-      <w:r>
-        <w:rPr>
-          <w:lang w:val="es-ES"/>
-        </w:rPr>
-        <w:t>en esa instrucción?</w:t>
-      </w:r>
-    </w:p>
-    <w:p>
-      <w:pPr>
-        <w:pStyle w:val="ListParagraph"/>
-        <w:numPr>
-          <w:ilvl w:val="0"/>
-          <w:numId w:val="1"/>
-        </w:numPr>
-        <w:spacing w:after="0"/>
-        <w:jc w:val="both"/>
-        <w:rPr>
-          <w:lang w:val="es-419"/>
-        </w:rPr>
-      </w:pPr>
-      <w:r>
-        <w:rPr>
-          <w:lang w:val="es-419"/>
-        </w:rPr>
-        <w:t xml:space="preserve">¿Qué hace la instrucción </w:t>
-      </w:r>
-      <w:r>
-        <w:rPr>
-          <w:b/>
-          <w:bCs/>
-          <w:lang w:val="es-419"/>
-        </w:rPr>
-        <w:t>“mp.get(…)”</w:t>
-      </w:r>
-      <w:r>
-        <w:rPr>
-          <w:lang w:val="es-419"/>
-        </w:rPr>
-        <w:t>?</w:t>
-      </w:r>
-    </w:p>
-    <w:p>
-      <w:pPr>
-        <w:pStyle w:val="ListParagraph"/>
-        <w:numPr>
-          <w:ilvl w:val="0"/>
-          <w:numId w:val="1"/>
-        </w:numPr>
-        <w:spacing w:after="0"/>
-        <w:jc w:val="both"/>
-        <w:rPr>
-          <w:lang w:val="es-419"/>
-        </w:rPr>
-      </w:pPr>
-      <w:r>
-        <w:rPr>
-          <w:lang w:val="es-419"/>
-        </w:rPr>
-        <w:t>¿</w:t>
-      </w:r>
-      <w:r>
-        <w:rPr>
-          <w:lang w:val="es-ES"/>
-        </w:rPr>
-        <w:t xml:space="preserve">Qué papel cumple </w:t>
-      </w:r>
-      <w:r>
-        <w:rPr>
-          <w:b/>
-          <w:bCs/>
-          <w:lang w:val="es-ES"/>
-        </w:rPr>
-        <w:t>“</w:t>
-      </w:r>
-      <w:r>
-        <w:rPr>
-          <w:b/>
-          <w:bCs/>
-          <w:i/>
-          <w:iCs/>
-          <w:lang w:val="es-ES"/>
-        </w:rPr>
-        <w:t>year”</w:t>
-      </w:r>
-      <w:r>
-        <w:rPr>
-          <w:b/>
-          <w:bCs/>
-          <w:lang w:val="es-ES"/>
-        </w:rPr>
-        <w:t xml:space="preserve"> </w:t>
-      </w:r>
-      <w:r>
-        <w:rPr>
-          <w:lang w:val="es-ES"/>
-        </w:rPr>
-        <w:t>en esa instrucción?</w:t>
-      </w:r>
-    </w:p>
-    <w:p>
-      <w:pPr>
-        <w:pStyle w:val="ListParagraph"/>
-        <w:numPr>
-          <w:ilvl w:val="0"/>
-          <w:numId w:val="1"/>
-        </w:numPr>
-        <w:spacing w:after="0"/>
-        <w:jc w:val="both"/>
-        <w:rPr>
-          <w:lang w:val="es-419"/>
-        </w:rPr>
-      </w:pPr>
-      <w:r>
-        <w:rPr>
-          <w:lang w:val="es-ES"/>
-        </w:rPr>
-        <w:t xml:space="preserve">¿Qué hace la instrucción titulada </w:t>
-      </w:r>
-      <w:r>
-        <w:rPr>
-          <w:b/>
-          <w:bCs/>
-          <w:lang w:val="es-ES"/>
-        </w:rPr>
-        <w:t>“me.getValue(…)”</w:t>
-      </w:r>
-      <w:r>
-        <w:rPr>
-          <w:lang w:val="es-ES"/>
-        </w:rPr>
-        <w:t>?</w:t>
-      </w:r>
-    </w:p>
-    <w:p>
-      <w:pPr>
-        <w:pStyle w:val="ListParagraph"/>
-        <w:numPr>
-          <w:ilvl w:val="0"/>
-          <w:numId w:val="1"/>
-        </w:numPr>
-        <w:spacing w:after="0"/>
-        <w:jc w:val="both"/>
-        <w:rPr>
-          <w:lang w:val="es-419"/>
-        </w:rPr>
-      </w:pPr>
-      <w:r>
-        <w:rPr>
-          <w:lang w:val="es-419"/>
-        </w:rPr>
-        <w:t>¿Cuál es la llave y el valor del nuevo índice implementado?, describa el tipo de dato y/o las estructuras de datos involucradas.</w:t>
-      </w:r>
-    </w:p>
-    <w:p>
-      <w:pPr>
-        <w:pStyle w:val="ListParagraph"/>
-        <w:numPr>
-          <w:ilvl w:val="0"/>
-          <w:numId w:val="1"/>
-        </w:numPr>
-        <w:spacing w:after="0"/>
-        <w:jc w:val="both"/>
-        <w:rPr>
-          <w:lang w:val="es-419"/>
-        </w:rPr>
-      </w:pPr>
-      <w:r>
-        <w:rPr>
-          <w:lang w:val="es-419"/>
-        </w:rPr>
-        <w:t>¿Qué pasa cuando existan dos o más libros con el mismo título (ej.: diferente edición)?</w:t>
-      </w:r>
-    </w:p>
-    <w:p>
-      <w:pPr>
-        <w:pStyle w:val="ListParagraph"/>
-        <w:numPr>
-          <w:ilvl w:val="0"/>
-          <w:numId w:val="1"/>
-        </w:numPr>
-        <w:spacing w:after="0"/>
-        <w:jc w:val="both"/>
-        <w:rPr>
-          <w:lang w:val="es-419"/>
-        </w:rPr>
-      </w:pPr>
-      <w:r>
-        <w:rPr>
-          <w:lang w:val="es-419"/>
-        </w:rPr>
-        <w:t>Con el índice implementado ¿Cómo solucionaría que dos o más libros tengan el mismo título?</w:t>
-      </w:r>
-    </w:p>
-    <w:p>
-      <w:pPr>
-        <w:rPr>
-          <w:lang w:val="es-419"/>
-        </w:rPr>
-      </w:pPr>
+        <w:t>Pedro Fabian Bello Zamudio Cod 202120080</w:t>
+      </w:r>
+    </w:p>
+    <w:p>
+      <w:pPr>
+        <w:rPr>
+          <w:lang w:val="es-419"/>
+        </w:rPr>
+      </w:pPr>
+      <w:r>
+        <w:rPr>
+          <w:lang w:val="es-419"/>
+        </w:rPr>
+        <w:t>a)     ¿Qué estructura de datos se usa para este índice?</w:t>
+      </w:r>
+    </w:p>
+    <w:p>
+      <w:pPr>
+        <w:ind w:firstLine="720"/>
+        <w:rPr>
+          <w:lang w:val="es-419"/>
+        </w:rPr>
+      </w:pPr>
+      <w:r>
+        <w:rPr>
+          <w:lang w:val="es-419"/>
+        </w:rPr>
+        <w:t xml:space="preserve">Se usa una estructura de datos tipo </w:t>
+      </w:r>
+      <w:proofErr w:type="spellStart"/>
+      <w:r>
+        <w:rPr>
+          <w:lang w:val="es-419"/>
+        </w:rPr>
+        <w:t>map</w:t>
+      </w:r>
+      <w:proofErr w:type="spellEnd"/>
+      <w:r>
+        <w:rPr>
+          <w:lang w:val="es-419"/>
+        </w:rPr>
+        <w:t xml:space="preserve"> tipo “CHAINING”</w:t>
+      </w:r>
+    </w:p>
+    <w:p>
+      <w:pPr>
+        <w:rPr>
+          <w:lang w:val="es-419"/>
+        </w:rPr>
+      </w:pPr>
+      <w:r>
+        <w:rPr>
+          <w:lang w:val="es-419"/>
+        </w:rPr>
+        <w:t>b)     ¿Cuántos elementos se espera almacenar inicialmente?</w:t>
+      </w:r>
+    </w:p>
+    <w:p>
+      <w:pPr>
+        <w:ind w:firstLine="720"/>
+        <w:rPr>
+          <w:lang w:val="es-419"/>
+        </w:rPr>
+      </w:pPr>
+      <w:r>
+        <w:rPr>
+          <w:lang w:val="es-419"/>
+        </w:rPr>
+        <w:t>Inicialmente se espera almacenar 800</w:t>
+      </w:r>
+    </w:p>
+    <w:p>
+      <w:pPr>
+        <w:rPr>
+          <w:lang w:val="es-419"/>
+        </w:rPr>
+      </w:pPr>
+      <w:r>
+        <w:rPr>
+          <w:lang w:val="es-419"/>
+        </w:rPr>
+        <w:t>c)     ¿Cuál es el tamaño de las tablas de hash para ‘</w:t>
+      </w:r>
+      <w:proofErr w:type="spellStart"/>
+      <w:r>
+        <w:rPr>
+          <w:lang w:val="es-419"/>
+        </w:rPr>
+        <w:t>years</w:t>
+      </w:r>
+      <w:proofErr w:type="spellEnd"/>
+      <w:r>
+        <w:rPr>
+          <w:lang w:val="es-419"/>
+        </w:rPr>
+        <w:t>’ y ‘</w:t>
+      </w:r>
+      <w:proofErr w:type="spellStart"/>
+      <w:r>
+        <w:rPr>
+          <w:lang w:val="es-419"/>
+        </w:rPr>
+        <w:t>authors</w:t>
+      </w:r>
+      <w:proofErr w:type="spellEnd"/>
+      <w:r>
+        <w:rPr>
+          <w:lang w:val="es-419"/>
+        </w:rPr>
+        <w:t>’?</w:t>
+      </w:r>
+    </w:p>
+    <w:p>
+      <w:pPr>
+        <w:ind w:firstLine="720"/>
+        <w:rPr>
+          <w:lang w:val="es-419"/>
+        </w:rPr>
+      </w:pPr>
+      <w:r>
+        <w:rPr>
+          <w:lang w:val="es-419"/>
+        </w:rPr>
+        <w:t>Para la tabla de '</w:t>
+      </w:r>
+      <w:proofErr w:type="spellStart"/>
+      <w:r>
+        <w:rPr>
+          <w:lang w:val="es-419"/>
+        </w:rPr>
+        <w:t>authors</w:t>
+      </w:r>
+      <w:proofErr w:type="spellEnd"/>
+      <w:r>
+        <w:rPr>
+          <w:lang w:val="es-419"/>
+        </w:rPr>
+        <w:t>' el tamaño inicial es 800 y para '</w:t>
+      </w:r>
+      <w:proofErr w:type="spellStart"/>
+      <w:r>
+        <w:rPr>
+          <w:lang w:val="es-419"/>
+        </w:rPr>
+        <w:t>years</w:t>
+      </w:r>
+      <w:proofErr w:type="spellEnd"/>
+      <w:r>
+        <w:rPr>
+          <w:lang w:val="es-419"/>
+        </w:rPr>
+        <w:t xml:space="preserve">'  es 40 </w:t>
+      </w:r>
+    </w:p>
+    <w:p>
+      <w:pPr>
+        <w:rPr>
+          <w:lang w:val="es-419"/>
+        </w:rPr>
+      </w:pPr>
+      <w:r>
+        <w:rPr>
+          <w:lang w:val="es-419"/>
+        </w:rPr>
+        <w:t>d)     ¿Cuál es el factor de carga máximo?</w:t>
+      </w:r>
+    </w:p>
+    <w:p>
+      <w:pPr>
+        <w:ind w:firstLine="720"/>
+        <w:rPr>
+          <w:lang w:val="es-419"/>
+        </w:rPr>
+      </w:pPr>
+      <w:r>
+        <w:rPr>
+          <w:lang w:val="es-419"/>
+        </w:rPr>
+        <w:t>El factor de carga en esta función es 4</w:t>
+      </w:r>
+    </w:p>
+    <w:p>
+      <w:pPr>
+        <w:rPr>
+          <w:lang w:val="es-419"/>
+        </w:rPr>
+      </w:pPr>
+      <w:r>
+        <w:rPr>
+          <w:lang w:val="es-419"/>
+        </w:rPr>
+        <w:t>e)     ¿Qué hace la instrucción “</w:t>
+      </w:r>
+      <w:proofErr w:type="spellStart"/>
+      <w:r>
+        <w:rPr>
+          <w:lang w:val="es-419"/>
+        </w:rPr>
+        <w:t>mp.put</w:t>
+      </w:r>
+      <w:proofErr w:type="spellEnd"/>
+      <w:r>
+        <w:rPr>
+          <w:lang w:val="es-419"/>
+        </w:rPr>
+        <w:t>(...)”?</w:t>
+      </w:r>
+    </w:p>
+    <w:p>
+      <w:pPr>
+        <w:ind w:left="720"/>
+        <w:rPr>
+          <w:lang w:val="es-419"/>
+        </w:rPr>
+      </w:pPr>
+      <w:r>
+        <w:rPr>
+          <w:lang w:val="es-419"/>
+        </w:rPr>
+        <w:t>Ingresa una pareja llave, valor a la tabla de hash. Si la llave ya existe en la tabla, se reemplaza el valor</w:t>
+      </w:r>
+    </w:p>
+    <w:p>
+      <w:pPr>
+        <w:rPr>
+          <w:lang w:val="es-419"/>
+        </w:rPr>
+      </w:pPr>
+      <w:r>
+        <w:rPr>
+          <w:lang w:val="es-419"/>
+        </w:rPr>
+        <w:t>f)      ¿Qué papel cumple “</w:t>
+      </w:r>
+      <w:proofErr w:type="spellStart"/>
+      <w:r>
+        <w:rPr>
+          <w:lang w:val="es-419"/>
+        </w:rPr>
+        <w:t>book</w:t>
+      </w:r>
+      <w:proofErr w:type="spellEnd"/>
+      <w:r>
+        <w:rPr>
+          <w:lang w:val="es-419"/>
+        </w:rPr>
+        <w:t>[‘</w:t>
+      </w:r>
+      <w:proofErr w:type="spellStart"/>
+      <w:r>
+        <w:rPr>
+          <w:lang w:val="es-419"/>
+        </w:rPr>
+        <w:t>goodreads_book_id</w:t>
+      </w:r>
+      <w:proofErr w:type="spellEnd"/>
+      <w:r>
+        <w:rPr>
+          <w:lang w:val="es-419"/>
+        </w:rPr>
+        <w:t>’]” en esa instrucción?</w:t>
+      </w:r>
+    </w:p>
+    <w:p>
+      <w:pPr>
+        <w:ind w:firstLine="720"/>
+        <w:rPr>
+          <w:lang w:val="es-419"/>
+        </w:rPr>
+      </w:pPr>
+      <w:r>
+        <w:rPr>
+          <w:lang w:val="es-419"/>
+        </w:rPr>
+        <w:t>Es la llave asociada a la pareja</w:t>
+      </w:r>
+    </w:p>
+    <w:p>
+      <w:pPr>
+        <w:rPr>
+          <w:lang w:val="es-419"/>
+        </w:rPr>
+      </w:pPr>
+      <w:r>
+        <w:rPr>
+          <w:lang w:val="es-419"/>
+        </w:rPr>
+        <w:t>g)     ¿Qué papel cumple el tercer parámetro “</w:t>
+      </w:r>
+      <w:proofErr w:type="spellStart"/>
+      <w:r>
+        <w:rPr>
+          <w:lang w:val="es-419"/>
+        </w:rPr>
+        <w:t>book</w:t>
+      </w:r>
+      <w:proofErr w:type="spellEnd"/>
+      <w:r>
+        <w:rPr>
+          <w:lang w:val="es-419"/>
+        </w:rPr>
+        <w:t>” en esa instrucción?</w:t>
+      </w:r>
+    </w:p>
+    <w:p>
+      <w:pPr>
+        <w:ind w:firstLine="720"/>
+        <w:rPr>
+          <w:lang w:val="es-419"/>
+        </w:rPr>
+      </w:pPr>
+      <w:r>
+        <w:rPr>
+          <w:lang w:val="es-419"/>
+        </w:rPr>
+        <w:t>Representa el valor asociado a la pareja</w:t>
+      </w:r>
+    </w:p>
+    <w:p>
+      <w:pPr>
+        <w:rPr>
+          <w:lang w:val="es-419"/>
+        </w:rPr>
+      </w:pPr>
+      <w:r>
+        <w:rPr>
+          <w:lang w:val="es-419"/>
+        </w:rPr>
+        <w:t>h)     ¿Qué hace la instrucción “</w:t>
+      </w:r>
+      <w:proofErr w:type="spellStart"/>
+      <w:r>
+        <w:rPr>
+          <w:lang w:val="es-419"/>
+        </w:rPr>
+        <w:t>mp.get</w:t>
+      </w:r>
+      <w:proofErr w:type="spellEnd"/>
+      <w:r>
+        <w:rPr>
+          <w:lang w:val="es-419"/>
+        </w:rPr>
+        <w:t>(…)”?</w:t>
+      </w:r>
+    </w:p>
+    <w:p>
+      <w:pPr>
+        <w:ind w:firstLine="720"/>
+        <w:rPr>
+          <w:lang w:val="es-419"/>
+        </w:rPr>
+      </w:pPr>
+      <w:r>
+        <w:rPr>
+          <w:lang w:val="es-419"/>
+        </w:rPr>
+        <w:t>Retorna la pareja llave, valor, cuya llave sea igual a la llave</w:t>
+      </w:r>
+    </w:p>
+    <w:p>
+      <w:pPr>
+        <w:rPr>
+          <w:lang w:val="es-419"/>
+        </w:rPr>
+      </w:pPr>
+      <w:r>
+        <w:rPr>
+          <w:lang w:val="es-419"/>
+        </w:rPr>
+        <w:t>i)      ¿Qué papel cumple “</w:t>
+      </w:r>
+      <w:proofErr w:type="spellStart"/>
+      <w:r>
+        <w:rPr>
+          <w:lang w:val="es-419"/>
+        </w:rPr>
+        <w:t>year</w:t>
+      </w:r>
+      <w:proofErr w:type="spellEnd"/>
+      <w:r>
+        <w:rPr>
+          <w:lang w:val="es-419"/>
+        </w:rPr>
+        <w:t>” en esa instrucción?</w:t>
+      </w:r>
+    </w:p>
+    <w:p>
+      <w:pPr>
+        <w:ind w:firstLine="720"/>
+        <w:rPr>
+          <w:lang w:val="es-419"/>
+        </w:rPr>
+      </w:pPr>
+      <w:r>
+        <w:rPr>
+          <w:lang w:val="es-419"/>
+        </w:rPr>
+        <w:t>Es la llave del valor que queremos extraer</w:t>
+      </w:r>
+    </w:p>
+    <w:p>
+      <w:pPr>
+        <w:rPr>
+          <w:lang w:val="es-419"/>
+        </w:rPr>
+      </w:pPr>
+      <w:r>
+        <w:rPr>
+          <w:lang w:val="es-419"/>
+        </w:rPr>
+        <w:t>j)      ¿Qué hace la instrucción titulada “</w:t>
+      </w:r>
+      <w:proofErr w:type="spellStart"/>
+      <w:r>
+        <w:rPr>
+          <w:lang w:val="es-419"/>
+        </w:rPr>
+        <w:t>me.getValue</w:t>
+      </w:r>
+      <w:proofErr w:type="spellEnd"/>
+      <w:r>
+        <w:rPr>
+          <w:lang w:val="es-419"/>
+        </w:rPr>
+        <w:t>(…)”?</w:t>
+      </w:r>
+    </w:p>
+    <w:p>
+      <w:pPr>
+        <w:ind w:firstLine="720"/>
+        <w:rPr>
+          <w:lang w:val="es-419"/>
+        </w:rPr>
+      </w:pPr>
+      <w:r>
+        <w:rPr>
+          <w:lang w:val="es-419"/>
+        </w:rPr>
+        <w:t xml:space="preserve">Retorna el valor de una pareja de un </w:t>
+      </w:r>
+      <w:proofErr w:type="spellStart"/>
+      <w:r>
+        <w:rPr>
+          <w:lang w:val="es-419"/>
+        </w:rPr>
+        <w:t>Map</w:t>
+      </w:r>
+      <w:proofErr w:type="spellEnd"/>
+    </w:p>
+    <w:p>
+      <w:pPr>
+        <w:rPr>
+          <w:lang w:val="es-CO"/>
+        </w:rPr>
+      </w:pPr>
+      <w:r>
+        <w:rPr>
+          <w:lang w:val="es-CO"/>
+        </w:rPr>
+        <w:t>k) ¿Cuál es la llave y el valor del nuevo índice implementado?, describa el tipo de dato y/o las</w:t>
+      </w:r>
+    </w:p>
+    <w:p>
+      <w:pPr>
+        <w:rPr>
+          <w:lang w:val="es-CO"/>
+        </w:rPr>
+      </w:pPr>
+      <w:r>
+        <w:rPr>
+          <w:lang w:val="es-CO"/>
+        </w:rPr>
+        <w:t>estructuras de datos involucradas.</w:t>
+      </w:r>
+    </w:p>
+    <w:p>
+      <w:pPr>
+        <w:ind w:left="720"/>
+        <w:rPr>
+          <w:lang w:val="es-CO"/>
+        </w:rPr>
+      </w:pPr>
+      <w:r>
+        <w:rPr>
+          <w:lang w:val="es-CO"/>
+        </w:rPr>
+        <w:t>Se crea un mapa cuya llave es el titulo del libro y su valor es una lista con los libros que tienen ese nombre</w:t>
+      </w:r>
+    </w:p>
+    <w:p>
+      <w:pPr>
+        <w:rPr>
+          <w:lang w:val="es-CO"/>
+        </w:rPr>
+      </w:pPr>
+      <w:r>
+        <w:rPr>
+          <w:lang w:val="es-CO"/>
+        </w:rPr>
+        <w:t>l) ¿Qué pasa cuando existan dos o más libros con el mismo título (ej.: diferente edición)?</w:t>
+      </w:r>
+    </w:p>
+    <w:p>
+      <w:pPr>
+        <w:ind w:left="720"/>
+        <w:rPr>
+          <w:lang w:val="es-CO"/>
+        </w:rPr>
+      </w:pPr>
+      <w:r>
+        <w:rPr>
+          <w:lang w:val="es-CO"/>
+        </w:rPr>
+        <w:lastRenderedPageBreak/>
+        <w:t xml:space="preserve">En caso de que existan dos libros con el mismo nombre, se añade igualmente a la lista de libros. Y en este caso se muestra el ISBN que supongo debe ser diferente para los dos libros con el mismo </w:t>
+      </w:r>
+      <w:r>
+        <w:rPr>
+          <w:lang w:val="es-CO"/>
+        </w:rPr>
+        <w:t>nombre,</w:t>
+      </w:r>
+      <w:r>
+        <w:rPr>
+          <w:lang w:val="es-CO"/>
+        </w:rPr>
+        <w:t xml:space="preserve"> pero diferente edición.</w:t>
+      </w:r>
+    </w:p>
+    <w:p>
+      <w:pPr>
+        <w:rPr>
+          <w:lang w:val="es-CO"/>
+        </w:rPr>
+      </w:pPr>
+      <w:r>
+        <w:rPr>
+          <w:lang w:val="es-CO"/>
+        </w:rPr>
+        <w:t>m) Con el índice implementado ¿Cómo solucionaría que dos o más libros tengan el mismo título?</w:t>
+      </w:r>
+    </w:p>
+    <w:p>
+      <w:pPr>
+        <w:ind w:left="720"/>
+        <w:rPr>
+          <w:lang w:val="es-CO"/>
+        </w:rPr>
+      </w:pPr>
+      <w:r>
+        <w:rPr>
+          <w:lang w:val="es-CO"/>
+        </w:rPr>
+        <w:t>En este caso los dos libros se debería verificar que el resto de sus datos no estén repetidos, para saber si es un libro duplicado o es otra edición, en caso de que sea otra edición se añaden a la lista de libros con el nombre</w:t>
+      </w:r>
+      <w:r>
+        <w:rPr>
+          <w:lang w:val="es-CO"/>
+        </w:rPr>
+        <w:t xml:space="preserve"> especificado</w:t>
+      </w:r>
+      <w:r>
+        <w:rPr>
+          <w:lang w:val="es-CO"/>
+        </w:rPr>
+        <w:t>, y al presentar</w:t>
+      </w:r>
+      <w:r>
+        <w:rPr>
+          <w:lang w:val="es-CO"/>
+        </w:rPr>
+        <w:t xml:space="preserve"> la información debería indicarse la edición.</w:t>
+      </w:r>
     </w:p>
     <w:sectPr>
       <w:pgSz w:w="12240" w:h="15840"/>
@@ -1238,17 +1317,14 @@
   <w:style w:type="paragraph" w:default="1" w:styleId="Normal">
     <w:name w:val="Normal"/>
     <w:qFormat/>
-    <w:rPr>
-      <w:noProof/>
-    </w:rPr>
   </w:style>
-  <w:style w:type="character" w:default="1" w:styleId="DefaultParagraphFont">
+  <w:style w:type="character" w:default="1" w:styleId="Fuentedeprrafopredeter">
     <w:name w:val="Default Paragraph Font"/>
     <w:uiPriority w:val="1"/>
     <w:semiHidden/>
     <w:unhideWhenUsed/>
   </w:style>
-  <w:style w:type="table" w:default="1" w:styleId="TableNormal">
+  <w:style w:type="table" w:default="1" w:styleId="Tablanormal">
     <w:name w:val="Normal Table"/>
     <w:uiPriority w:val="99"/>
     <w:semiHidden/>
@@ -1263,17 +1339,17 @@
       </w:tblCellMar>
     </w:tblPr>
   </w:style>
-  <w:style w:type="numbering" w:default="1" w:styleId="NoList">
+  <w:style w:type="numbering" w:default="1" w:styleId="Sinlista">
     <w:name w:val="No List"/>
     <w:uiPriority w:val="99"/>
     <w:semiHidden/>
     <w:unhideWhenUsed/>
   </w:style>
-  <w:style w:type="paragraph" w:styleId="Title">
+  <w:style w:type="paragraph" w:styleId="Ttulo">
     <w:name w:val="Title"/>
     <w:basedOn w:val="Normal"/>
     <w:next w:val="Normal"/>
-    <w:link w:val="TitleChar"/>
+    <w:link w:val="TtuloCar"/>
     <w:uiPriority w:val="10"/>
     <w:qFormat/>
     <w:rsid w:val="00BA3B38"/>
@@ -1289,10 +1365,10 @@
       <w:szCs w:val="56"/>
     </w:rPr>
   </w:style>
-  <w:style w:type="character" w:customStyle="1" w:styleId="TitleChar">
-    <w:name w:val="Title Char"/>
-    <w:basedOn w:val="DefaultParagraphFont"/>
-    <w:link w:val="Title"/>
+  <w:style w:type="character" w:customStyle="1" w:styleId="TtuloCar">
+    <w:name w:val="Título Car"/>
+    <w:basedOn w:val="Fuentedeprrafopredeter"/>
+    <w:link w:val="Ttulo"/>
     <w:uiPriority w:val="10"/>
     <w:rsid w:val="00BA3B38"/>
     <w:rPr>
@@ -1304,7 +1380,7 @@
       <w:szCs w:val="56"/>
     </w:rPr>
   </w:style>
-  <w:style w:type="paragraph" w:styleId="ListParagraph">
+  <w:style w:type="paragraph" w:styleId="Prrafodelista">
     <w:name w:val="List Paragraph"/>
     <w:basedOn w:val="Normal"/>
     <w:uiPriority w:val="34"/>
@@ -1314,13 +1390,10 @@
       <w:ind w:left="720"/>
       <w:contextualSpacing/>
     </w:pPr>
-    <w:rPr>
-      <w:noProof w:val="0"/>
-    </w:rPr>
   </w:style>
-  <w:style w:type="character" w:styleId="CommentReference">
+  <w:style w:type="character" w:styleId="Refdecomentario">
     <w:name w:val="annotation reference"/>
-    <w:basedOn w:val="DefaultParagraphFont"/>
+    <w:basedOn w:val="Fuentedeprrafopredeter"/>
     <w:uiPriority w:val="99"/>
     <w:semiHidden/>
     <w:unhideWhenUsed/>
@@ -1330,10 +1403,10 @@
       <w:szCs w:val="16"/>
     </w:rPr>
   </w:style>
-  <w:style w:type="paragraph" w:styleId="CommentText">
+  <w:style w:type="paragraph" w:styleId="Textocomentario">
     <w:name w:val="annotation text"/>
     <w:basedOn w:val="Normal"/>
-    <w:link w:val="CommentTextChar"/>
+    <w:link w:val="TextocomentarioCar"/>
     <w:uiPriority w:val="99"/>
     <w:semiHidden/>
     <w:unhideWhenUsed/>
@@ -1342,15 +1415,14 @@
       <w:spacing w:line="240" w:lineRule="auto"/>
     </w:pPr>
     <w:rPr>
-      <w:noProof w:val="0"/>
       <w:sz w:val="20"/>
       <w:szCs w:val="20"/>
     </w:rPr>
   </w:style>
-  <w:style w:type="character" w:customStyle="1" w:styleId="CommentTextChar">
-    <w:name w:val="Comment Text Char"/>
-    <w:basedOn w:val="DefaultParagraphFont"/>
-    <w:link w:val="CommentText"/>
+  <w:style w:type="character" w:customStyle="1" w:styleId="TextocomentarioCar">
+    <w:name w:val="Texto comentario Car"/>
+    <w:basedOn w:val="Fuentedeprrafopredeter"/>
+    <w:link w:val="Textocomentario"/>
     <w:uiPriority w:val="99"/>
     <w:semiHidden/>
     <w:rsid w:val="00A442AC"/>
@@ -1359,10 +1431,10 @@
       <w:szCs w:val="20"/>
     </w:rPr>
   </w:style>
-  <w:style w:type="paragraph" w:styleId="Header">
+  <w:style w:type="paragraph" w:styleId="Encabezado">
     <w:name w:val="header"/>
     <w:basedOn w:val="Normal"/>
-    <w:link w:val="HeaderChar"/>
+    <w:link w:val="EncabezadoCar"/>
     <w:uiPriority w:val="99"/>
     <w:unhideWhenUsed/>
     <w:rsid w:val="00AB1340"/>
@@ -1374,20 +1446,20 @@
       <w:spacing w:after="0" w:line="240" w:lineRule="auto"/>
     </w:pPr>
   </w:style>
-  <w:style w:type="character" w:customStyle="1" w:styleId="HeaderChar">
-    <w:name w:val="Header Char"/>
-    <w:basedOn w:val="DefaultParagraphFont"/>
-    <w:link w:val="Header"/>
+  <w:style w:type="character" w:customStyle="1" w:styleId="EncabezadoCar">
+    <w:name w:val="Encabezado Car"/>
+    <w:basedOn w:val="Fuentedeprrafopredeter"/>
+    <w:link w:val="Encabezado"/>
     <w:uiPriority w:val="99"/>
     <w:rsid w:val="00AB1340"/>
     <w:rPr>
       <w:noProof/>
     </w:rPr>
   </w:style>
-  <w:style w:type="paragraph" w:styleId="Footer">
+  <w:style w:type="paragraph" w:styleId="Piedepgina">
     <w:name w:val="footer"/>
     <w:basedOn w:val="Normal"/>
-    <w:link w:val="FooterChar"/>
+    <w:link w:val="PiedepginaCar"/>
     <w:uiPriority w:val="99"/>
     <w:unhideWhenUsed/>
     <w:rsid w:val="00AB1340"/>
@@ -1399,10 +1471,10 @@
       <w:spacing w:after="0" w:line="240" w:lineRule="auto"/>
     </w:pPr>
   </w:style>
-  <w:style w:type="character" w:customStyle="1" w:styleId="FooterChar">
-    <w:name w:val="Footer Char"/>
-    <w:basedOn w:val="DefaultParagraphFont"/>
-    <w:link w:val="Footer"/>
+  <w:style w:type="character" w:customStyle="1" w:styleId="PiedepginaCar">
+    <w:name w:val="Pie de página Car"/>
+    <w:basedOn w:val="Fuentedeprrafopredeter"/>
+    <w:link w:val="Piedepgina"/>
     <w:uiPriority w:val="99"/>
     <w:rsid w:val="00AB1340"/>
     <w:rPr>
@@ -1708,12 +1780,14 @@
 </file>
 
 <file path=customXml/item1.xml><?xml version="1.0" encoding="utf-8"?>
-<?mso-contentType ?>
-<FormTemplates xmlns="http://schemas.microsoft.com/sharepoint/v3/contenttype/forms">
-  <Display>DocumentLibraryForm</Display>
-  <Edit>DocumentLibraryForm</Edit>
-  <New>DocumentLibraryForm</New>
-</FormTemplates>
+<p:properties xmlns:p="http://schemas.microsoft.com/office/2006/metadata/properties" xmlns:xsi="http://www.w3.org/2001/XMLSchema-instance" xmlns:pc="http://schemas.microsoft.com/office/infopath/2007/PartnerControls">
+  <documentManagement>
+    <TaxCatchAll xmlns="85e30bcc-d76c-4413-8e4d-2dce22fb0743" xsi:nil="true"/>
+    <lcf76f155ced4ddcb4097134ff3c332f xmlns="164883f8-7691-4ecf-b54a-664c0d0edefe">
+      <Terms xmlns="http://schemas.microsoft.com/office/infopath/2007/PartnerControls"/>
+    </lcf76f155ced4ddcb4097134ff3c332f>
+  </documentManagement>
+</p:properties>
 </file>
 
 <file path=customXml/item2.xml><?xml version="1.0" encoding="utf-8"?>
@@ -1954,20 +2028,21 @@
 </file>
 
 <file path=customXml/item3.xml><?xml version="1.0" encoding="utf-8"?>
-<p:properties xmlns:p="http://schemas.microsoft.com/office/2006/metadata/properties" xmlns:xsi="http://www.w3.org/2001/XMLSchema-instance" xmlns:pc="http://schemas.microsoft.com/office/infopath/2007/PartnerControls">
-  <documentManagement>
-    <TaxCatchAll xmlns="85e30bcc-d76c-4413-8e4d-2dce22fb0743" xsi:nil="true"/>
-    <lcf76f155ced4ddcb4097134ff3c332f xmlns="164883f8-7691-4ecf-b54a-664c0d0edefe">
-      <Terms xmlns="http://schemas.microsoft.com/office/infopath/2007/PartnerControls"/>
-    </lcf76f155ced4ddcb4097134ff3c332f>
-  </documentManagement>
-</p:properties>
+<?mso-contentType ?>
+<FormTemplates xmlns="http://schemas.microsoft.com/sharepoint/v3/contenttype/forms">
+  <Display>DocumentLibraryForm</Display>
+  <Edit>DocumentLibraryForm</Edit>
+  <New>DocumentLibraryForm</New>
+</FormTemplates>
 </file>
 
 <file path=customXml/itemProps1.xml><?xml version="1.0" encoding="utf-8"?>
-<ds:datastoreItem xmlns:ds="http://schemas.openxmlformats.org/officeDocument/2006/customXml" ds:itemID="{1F59EA8B-1FA8-40D2-A8B0-61B9CE1E4579}">
+<ds:datastoreItem xmlns:ds="http://schemas.openxmlformats.org/officeDocument/2006/customXml" ds:itemID="{8542EACB-7939-45C8-99C3-B6897CA7A7EF}">
   <ds:schemaRefs>
-    <ds:schemaRef ds:uri="http://schemas.microsoft.com/sharepoint/v3/contenttype/forms"/>
+    <ds:schemaRef ds:uri="http://schemas.microsoft.com/office/2006/metadata/properties"/>
+    <ds:schemaRef ds:uri="http://schemas.microsoft.com/office/infopath/2007/PartnerControls"/>
+    <ds:schemaRef ds:uri="85e30bcc-d76c-4413-8e4d-2dce22fb0743"/>
+    <ds:schemaRef ds:uri="164883f8-7691-4ecf-b54a-664c0d0edefe"/>
   </ds:schemaRefs>
 </ds:datastoreItem>
 </file>
@@ -1992,12 +2067,9 @@
 </file>
 
 <file path=customXml/itemProps3.xml><?xml version="1.0" encoding="utf-8"?>
-<ds:datastoreItem xmlns:ds="http://schemas.openxmlformats.org/officeDocument/2006/customXml" ds:itemID="{8542EACB-7939-45C8-99C3-B6897CA7A7EF}">
+<ds:datastoreItem xmlns:ds="http://schemas.openxmlformats.org/officeDocument/2006/customXml" ds:itemID="{1F59EA8B-1FA8-40D2-A8B0-61B9CE1E4579}">
   <ds:schemaRefs>
-    <ds:schemaRef ds:uri="http://schemas.microsoft.com/office/2006/metadata/properties"/>
-    <ds:schemaRef ds:uri="http://schemas.microsoft.com/office/infopath/2007/PartnerControls"/>
-    <ds:schemaRef ds:uri="85e30bcc-d76c-4413-8e4d-2dce22fb0743"/>
-    <ds:schemaRef ds:uri="164883f8-7691-4ecf-b54a-664c0d0edefe"/>
+    <ds:schemaRef ds:uri="http://schemas.microsoft.com/sharepoint/v3/contenttype/forms"/>
   </ds:schemaRefs>
 </ds:datastoreItem>
 </file>
</xml_diff>